<commit_message>
it is test 2
</commit_message>
<xml_diff>
--- a/Git_guide.docx
+++ b/Git_guide.docx
@@ -43,41 +43,11 @@
     </w:p>
     <w:p>
       <w:r>
-        <w:t>3-</w:t>
-      </w:r>
-      <w:r>
-        <w:t xml:space="preserve">Source tree&gt;new&gt;clone from </w:t>
-      </w:r>
-      <w:proofErr w:type="spellStart"/>
-      <w:r>
-        <w:t>url</w:t>
-      </w:r>
-      <w:proofErr w:type="spellEnd"/>
-      <w:r>
-        <w:t xml:space="preserve"> and clone the git repository in </w:t>
-      </w:r>
-      <w:proofErr w:type="spellStart"/>
-      <w:r>
-        <w:t>sourcetree</w:t>
-      </w:r>
-      <w:proofErr w:type="spellEnd"/>
-      <w:r>
-        <w:t>&gt;</w:t>
-      </w:r>
-      <w:proofErr w:type="spellStart"/>
-      <w:r>
-        <w:t>alis</w:t>
-      </w:r>
-      <w:proofErr w:type="spellEnd"/>
-      <w:r>
-        <w:t xml:space="preserve"> file</w:t>
-      </w:r>
-    </w:p>
-    <w:p>
+        <w:t>It is not yet completed</w:t>
+      </w:r>
       <w:bookmarkStart w:id="0" w:name="_GoBack"/>
       <w:bookmarkEnd w:id="0"/>
     </w:p>
-    <w:p/>
     <w:p/>
     <w:sectPr>
       <w:pgSz w:w="12240" w:h="15840"/>

</xml_diff>